<commit_message>
display del CV en el perfil del trainer para admin y customer y modificación requisito  35.2
</commit_message>
<xml_diff>
--- a/D05/doc/Requirements Acme-PersonalTrainer2.8.docx
+++ b/D05/doc/Requirements Acme-PersonalTrainer2.8.docx
@@ -8,6 +8,7 @@
         <w:ind w:left="0" w:firstLine="0"/>
         <w:jc w:val="left"/>
       </w:pPr>
+      <w:proofErr w:type="spellStart"/>
       <w:r>
         <w:rPr>
           <w:rFonts w:ascii="Cambria" w:eastAsia="Cambria" w:hAnsi="Cambria" w:cs="Cambria"/>
@@ -16,14 +17,25 @@
         </w:rPr>
         <w:t>Acme</w:t>
       </w:r>
+      <w:proofErr w:type="spellEnd"/>
       <w:r>
         <w:rPr>
           <w:rFonts w:ascii="Cambria" w:eastAsia="Cambria" w:hAnsi="Cambria" w:cs="Cambria"/>
           <w:color w:val="17365D"/>
           <w:sz w:val="52"/>
         </w:rPr>
-        <w:t xml:space="preserve"> PersonalTrainer</w:t>
-      </w:r>
+        <w:t xml:space="preserve"> </w:t>
+      </w:r>
+      <w:proofErr w:type="spellStart"/>
+      <w:r>
+        <w:rPr>
+          <w:rFonts w:ascii="Cambria" w:eastAsia="Cambria" w:hAnsi="Cambria" w:cs="Cambria"/>
+          <w:color w:val="17365D"/>
+          <w:sz w:val="52"/>
+        </w:rPr>
+        <w:t>PersonalTrainer</w:t>
+      </w:r>
+      <w:proofErr w:type="spellEnd"/>
       <w:r>
         <w:rPr>
           <w:rFonts w:ascii="Cambria" w:eastAsia="Cambria" w:hAnsi="Cambria" w:cs="Cambria"/>
@@ -123,7 +135,7 @@
               </wp:inline>
             </w:drawing>
           </mc:Choice>
-          <mc:Fallback xmlns:w16se="http://schemas.microsoft.com/office/word/2015/wordml/symex" xmlns:w16cid="http://schemas.microsoft.com/office/word/2016/wordml/cid" xmlns:am3d="http://schemas.microsoft.com/office/drawing/2017/model3d" xmlns:aink="http://schemas.microsoft.com/office/drawing/2016/ink" xmlns:cx8="http://schemas.microsoft.com/office/drawing/2016/5/14/chartex" xmlns:cx7="http://schemas.microsoft.com/office/drawing/2016/5/13/chartex" xmlns:cx6="http://schemas.microsoft.com/office/drawing/2016/5/12/chartex" xmlns:cx5="http://schemas.microsoft.com/office/drawing/2016/5/11/chartex" xmlns:cx4="http://schemas.microsoft.com/office/drawing/2016/5/10/chartex" xmlns:cx3="http://schemas.microsoft.com/office/drawing/2016/5/9/chartex" xmlns:cx2="http://schemas.microsoft.com/office/drawing/2015/10/21/chartex" xmlns:cx1="http://schemas.microsoft.com/office/drawing/2015/9/8/chartex" xmlns:cx="http://schemas.microsoft.com/office/drawing/2014/chartex">
+          <mc:Fallback xmlns:cx="http://schemas.microsoft.com/office/drawing/2014/chartex" xmlns:cx1="http://schemas.microsoft.com/office/drawing/2015/9/8/chartex" xmlns:cx2="http://schemas.microsoft.com/office/drawing/2015/10/21/chartex" xmlns:cx3="http://schemas.microsoft.com/office/drawing/2016/5/9/chartex" xmlns:cx4="http://schemas.microsoft.com/office/drawing/2016/5/10/chartex" xmlns:cx5="http://schemas.microsoft.com/office/drawing/2016/5/11/chartex" xmlns:cx6="http://schemas.microsoft.com/office/drawing/2016/5/12/chartex" xmlns:cx7="http://schemas.microsoft.com/office/drawing/2016/5/13/chartex" xmlns:cx8="http://schemas.microsoft.com/office/drawing/2016/5/14/chartex" xmlns:aink="http://schemas.microsoft.com/office/drawing/2016/ink" xmlns:am3d="http://schemas.microsoft.com/office/drawing/2017/model3d" xmlns:w16cid="http://schemas.microsoft.com/office/word/2016/wordml/cid" xmlns:w16se="http://schemas.microsoft.com/office/word/2015/wordml/symex">
             <w:pict>
               <v:group w14:anchorId="548A3F74" id="Group 8194" o:spid="_x0000_s1026" style="width:454.3pt;height:.95pt;mso-position-horizontal-relative:char;mso-position-vertical-relative:line" coordsize="57696,121" o:gfxdata="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">
                 <v:shape id="Shape 9738" o:spid="_x0000_s1027" style="position:absolute;width:57696;height:121;visibility:visible;mso-wrap-style:square;v-text-anchor:top" coordsize="5769610,12192" o:gfxdata="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" path="m,l5769610,r,12192l,12192,,e" fillcolor="#4f81bd" stroked="f" strokeweight="0">
@@ -177,7 +189,23 @@
         <w:ind w:left="-5"/>
       </w:pPr>
       <w:r>
-        <w:t xml:space="preserve">C-level requirements </w:t>
+        <w:t>C-</w:t>
+      </w:r>
+      <w:proofErr w:type="spellStart"/>
+      <w:r>
+        <w:t>level</w:t>
+      </w:r>
+      <w:proofErr w:type="spellEnd"/>
+      <w:r>
+        <w:t xml:space="preserve"> </w:t>
+      </w:r>
+      <w:proofErr w:type="spellStart"/>
+      <w:r>
+        <w:t>requirements</w:t>
+      </w:r>
+      <w:proofErr w:type="spellEnd"/>
+      <w:r>
+        <w:t xml:space="preserve"> </w:t>
       </w:r>
     </w:p>
     <w:p>
@@ -185,8 +213,21 @@
         <w:pStyle w:val="Ttulo2"/>
         <w:ind w:left="-5"/>
       </w:pPr>
-      <w:r>
-        <w:t xml:space="preserve">Information requirements </w:t>
+      <w:proofErr w:type="spellStart"/>
+      <w:r>
+        <w:t>Information</w:t>
+      </w:r>
+      <w:proofErr w:type="spellEnd"/>
+      <w:r>
+        <w:t xml:space="preserve"> </w:t>
+      </w:r>
+      <w:proofErr w:type="spellStart"/>
+      <w:r>
+        <w:t>requirements</w:t>
+      </w:r>
+      <w:proofErr w:type="spellEnd"/>
+      <w:r>
+        <w:t xml:space="preserve"> </w:t>
       </w:r>
     </w:p>
     <w:p>
@@ -756,8 +797,21 @@
         <w:pStyle w:val="Ttulo2"/>
         <w:ind w:left="-5"/>
       </w:pPr>
-      <w:r>
-        <w:t xml:space="preserve">Functional requirements </w:t>
+      <w:proofErr w:type="spellStart"/>
+      <w:r>
+        <w:t>Functional</w:t>
+      </w:r>
+      <w:proofErr w:type="spellEnd"/>
+      <w:r>
+        <w:t xml:space="preserve"> </w:t>
+      </w:r>
+      <w:proofErr w:type="spellStart"/>
+      <w:r>
+        <w:t>requirements</w:t>
+      </w:r>
+      <w:proofErr w:type="spellEnd"/>
+      <w:r>
+        <w:t xml:space="preserve"> </w:t>
       </w:r>
     </w:p>
     <w:p>
@@ -1587,6 +1641,7 @@
         </w:rPr>
         <w:t xml:space="preserve">, which means </w:t>
       </w:r>
+      <w:proofErr w:type="spellStart"/>
       <w:r>
         <w:rPr>
           <w:color w:val="auto"/>
@@ -1599,7 +1654,15 @@
           <w:color w:val="auto"/>
           <w:lang w:val="en-GB"/>
         </w:rPr>
-        <w:t>that they can be created</w:t>
+        <w:t>that</w:t>
+      </w:r>
+      <w:proofErr w:type="spellEnd"/>
+      <w:r>
+        <w:rPr>
+          <w:color w:val="auto"/>
+          <w:lang w:val="en-GB"/>
+        </w:rPr>
+        <w:t xml:space="preserve"> they can be created</w:t>
       </w:r>
       <w:r>
         <w:rPr>
@@ -1992,7 +2055,23 @@
         <w:ind w:left="-5"/>
       </w:pPr>
       <w:r>
-        <w:t xml:space="preserve">Non-functional requirements </w:t>
+        <w:t>Non-</w:t>
+      </w:r>
+      <w:proofErr w:type="spellStart"/>
+      <w:r>
+        <w:t>functional</w:t>
+      </w:r>
+      <w:proofErr w:type="spellEnd"/>
+      <w:r>
+        <w:t xml:space="preserve"> </w:t>
+      </w:r>
+      <w:proofErr w:type="spellStart"/>
+      <w:r>
+        <w:t>requirements</w:t>
+      </w:r>
+      <w:proofErr w:type="spellEnd"/>
+      <w:r>
+        <w:t xml:space="preserve"> </w:t>
       </w:r>
     </w:p>
     <w:p>
@@ -2088,7 +2167,39 @@
           <w:color w:val="auto"/>
           <w:lang w:val="en-GB"/>
         </w:rPr>
-        <w:t xml:space="preserve">!  Price, quality, and trust in a single place” is the default welcome message in English; “¡Bienvenidos a Acme </w:t>
+        <w:t>!  Price, quality, and trust in a single place” is the default welcome message in English; “¡</w:t>
+      </w:r>
+      <w:proofErr w:type="spellStart"/>
+      <w:r>
+        <w:rPr>
+          <w:color w:val="auto"/>
+          <w:lang w:val="en-GB"/>
+        </w:rPr>
+        <w:t>Bienvenidos</w:t>
+      </w:r>
+      <w:proofErr w:type="spellEnd"/>
+      <w:r>
+        <w:rPr>
+          <w:color w:val="auto"/>
+          <w:lang w:val="en-GB"/>
+        </w:rPr>
+        <w:t xml:space="preserve"> </w:t>
+      </w:r>
+      <w:proofErr w:type="gramStart"/>
+      <w:r>
+        <w:rPr>
+          <w:color w:val="auto"/>
+          <w:lang w:val="en-GB"/>
+        </w:rPr>
+        <w:t>a</w:t>
+      </w:r>
+      <w:proofErr w:type="gramEnd"/>
+      <w:r>
+        <w:rPr>
+          <w:color w:val="auto"/>
+          <w:lang w:val="en-GB"/>
+        </w:rPr>
+        <w:t xml:space="preserve"> Acme </w:t>
       </w:r>
       <w:r>
         <w:rPr>
@@ -2102,7 +2213,199 @@
           <w:color w:val="auto"/>
           <w:lang w:val="en-GB"/>
         </w:rPr>
-        <w:t xml:space="preserve">!  Precio, calidad y confianza en el mismo sitio” is the default welcome message in Spanish); a list of spam words (it’s “sex”, “viagra”, “cialis”, “one million”, “you’ve been selected”, “Nigeria”, “sexo”, “un millón”, and “ha sido seleccionado” by default); the applicable VAT percentage (it’s “21%” by default); the default country code in telephone numbers (it’s “+34”by default); the default list of credit card makes (it’s “VISA”, “MASTER”, “DINNERS”, and “AMEX” by default). </w:t>
+        <w:t xml:space="preserve">!  </w:t>
+      </w:r>
+      <w:proofErr w:type="spellStart"/>
+      <w:r>
+        <w:rPr>
+          <w:color w:val="auto"/>
+          <w:lang w:val="en-GB"/>
+        </w:rPr>
+        <w:t>Precio</w:t>
+      </w:r>
+      <w:proofErr w:type="spellEnd"/>
+      <w:r>
+        <w:rPr>
+          <w:color w:val="auto"/>
+          <w:lang w:val="en-GB"/>
+        </w:rPr>
+        <w:t xml:space="preserve">, </w:t>
+      </w:r>
+      <w:proofErr w:type="spellStart"/>
+      <w:r>
+        <w:rPr>
+          <w:color w:val="auto"/>
+          <w:lang w:val="en-GB"/>
+        </w:rPr>
+        <w:t>calidad</w:t>
+      </w:r>
+      <w:proofErr w:type="spellEnd"/>
+      <w:r>
+        <w:rPr>
+          <w:color w:val="auto"/>
+          <w:lang w:val="en-GB"/>
+        </w:rPr>
+        <w:t xml:space="preserve"> y </w:t>
+      </w:r>
+      <w:proofErr w:type="spellStart"/>
+      <w:r>
+        <w:rPr>
+          <w:color w:val="auto"/>
+          <w:lang w:val="en-GB"/>
+        </w:rPr>
+        <w:t>confianza</w:t>
+      </w:r>
+      <w:proofErr w:type="spellEnd"/>
+      <w:r>
+        <w:rPr>
+          <w:color w:val="auto"/>
+          <w:lang w:val="en-GB"/>
+        </w:rPr>
+        <w:t xml:space="preserve"> </w:t>
+      </w:r>
+      <w:proofErr w:type="spellStart"/>
+      <w:r>
+        <w:rPr>
+          <w:color w:val="auto"/>
+          <w:lang w:val="en-GB"/>
+        </w:rPr>
+        <w:t>en</w:t>
+      </w:r>
+      <w:proofErr w:type="spellEnd"/>
+      <w:r>
+        <w:rPr>
+          <w:color w:val="auto"/>
+          <w:lang w:val="en-GB"/>
+        </w:rPr>
+        <w:t xml:space="preserve"> el </w:t>
+      </w:r>
+      <w:proofErr w:type="spellStart"/>
+      <w:r>
+        <w:rPr>
+          <w:color w:val="auto"/>
+          <w:lang w:val="en-GB"/>
+        </w:rPr>
+        <w:t>mismo</w:t>
+      </w:r>
+      <w:proofErr w:type="spellEnd"/>
+      <w:r>
+        <w:rPr>
+          <w:color w:val="auto"/>
+          <w:lang w:val="en-GB"/>
+        </w:rPr>
+        <w:t xml:space="preserve"> </w:t>
+      </w:r>
+      <w:proofErr w:type="spellStart"/>
+      <w:r>
+        <w:rPr>
+          <w:color w:val="auto"/>
+          <w:lang w:val="en-GB"/>
+        </w:rPr>
+        <w:t>sitio</w:t>
+      </w:r>
+      <w:proofErr w:type="spellEnd"/>
+      <w:r>
+        <w:rPr>
+          <w:color w:val="auto"/>
+          <w:lang w:val="en-GB"/>
+        </w:rPr>
+        <w:t>” is the default welcome message in Spanish); a list of spam words (it’s “sex”, “</w:t>
+      </w:r>
+      <w:proofErr w:type="spellStart"/>
+      <w:r>
+        <w:rPr>
+          <w:color w:val="auto"/>
+          <w:lang w:val="en-GB"/>
+        </w:rPr>
+        <w:t>viagra</w:t>
+      </w:r>
+      <w:proofErr w:type="spellEnd"/>
+      <w:r>
+        <w:rPr>
+          <w:color w:val="auto"/>
+          <w:lang w:val="en-GB"/>
+        </w:rPr>
+        <w:t>”, “</w:t>
+      </w:r>
+      <w:proofErr w:type="spellStart"/>
+      <w:r>
+        <w:rPr>
+          <w:color w:val="auto"/>
+          <w:lang w:val="en-GB"/>
+        </w:rPr>
+        <w:t>cialis</w:t>
+      </w:r>
+      <w:proofErr w:type="spellEnd"/>
+      <w:r>
+        <w:rPr>
+          <w:color w:val="auto"/>
+          <w:lang w:val="en-GB"/>
+        </w:rPr>
+        <w:t>”, “one million”, “you’ve been selected”, “Nigeria”, “</w:t>
+      </w:r>
+      <w:proofErr w:type="spellStart"/>
+      <w:r>
+        <w:rPr>
+          <w:color w:val="auto"/>
+          <w:lang w:val="en-GB"/>
+        </w:rPr>
+        <w:t>sexo</w:t>
+      </w:r>
+      <w:proofErr w:type="spellEnd"/>
+      <w:r>
+        <w:rPr>
+          <w:color w:val="auto"/>
+          <w:lang w:val="en-GB"/>
+        </w:rPr>
+        <w:t xml:space="preserve">”, “un </w:t>
+      </w:r>
+      <w:proofErr w:type="spellStart"/>
+      <w:r>
+        <w:rPr>
+          <w:color w:val="auto"/>
+          <w:lang w:val="en-GB"/>
+        </w:rPr>
+        <w:t>millón</w:t>
+      </w:r>
+      <w:proofErr w:type="spellEnd"/>
+      <w:r>
+        <w:rPr>
+          <w:color w:val="auto"/>
+          <w:lang w:val="en-GB"/>
+        </w:rPr>
+        <w:t xml:space="preserve">”, and “ha </w:t>
+      </w:r>
+      <w:proofErr w:type="spellStart"/>
+      <w:r>
+        <w:rPr>
+          <w:color w:val="auto"/>
+          <w:lang w:val="en-GB"/>
+        </w:rPr>
+        <w:t>sido</w:t>
+      </w:r>
+      <w:proofErr w:type="spellEnd"/>
+      <w:r>
+        <w:rPr>
+          <w:color w:val="auto"/>
+          <w:lang w:val="en-GB"/>
+        </w:rPr>
+        <w:t xml:space="preserve"> </w:t>
+      </w:r>
+      <w:proofErr w:type="spellStart"/>
+      <w:r>
+        <w:rPr>
+          <w:color w:val="auto"/>
+          <w:lang w:val="en-GB"/>
+        </w:rPr>
+        <w:t>seleccionado</w:t>
+      </w:r>
+      <w:proofErr w:type="spellEnd"/>
+      <w:r>
+        <w:rPr>
+          <w:color w:val="auto"/>
+          <w:lang w:val="en-GB"/>
+        </w:rPr>
+        <w:t xml:space="preserve">” by default); the applicable VAT percentage (it’s “21%” by default); the default country code in telephone numbers (it’s “+34”by default); the default list of credit card makes (it’s “VISA”, “MASTER”, “DINNERS”, and “AMEX” by default). </w:t>
       </w:r>
     </w:p>
     <w:p>
@@ -2129,8 +2432,33 @@
           <w:color w:val="auto"/>
           <w:lang w:val="en-GB"/>
         </w:rPr>
-        <w:t xml:space="preserve"> Active Recovery, Aerobic Exercise, Anaerobic Exercise, Boot Camp, Circuit, Compound Exercises, Cool-Down, Cross-Training, DOMS, Dynamic Warm-Up, Foam Rolling, Functional Moves, Heart Rate Zones, HIIT, Interval Training, Isometrics, Plyometrics, Resistance, Strength Training, Tabata</w:t>
-      </w:r>
+        <w:t xml:space="preserve"> Active Recovery, Aerobic Exercise, Anaerobic Exercise, Boot Camp, Circuit, Compound Exercises, Cool-Down, Cross-Training, DOMS, Dynamic Warm-Up, Foam Rolling, Functional Moves, Heart Rate Zones, HIIT, Interval Training, Isometrics, </w:t>
+      </w:r>
+      <w:proofErr w:type="spellStart"/>
+      <w:r>
+        <w:rPr>
+          <w:color w:val="auto"/>
+          <w:lang w:val="en-GB"/>
+        </w:rPr>
+        <w:t>Plyometrics</w:t>
+      </w:r>
+      <w:proofErr w:type="spellEnd"/>
+      <w:r>
+        <w:rPr>
+          <w:color w:val="auto"/>
+          <w:lang w:val="en-GB"/>
+        </w:rPr>
+        <w:t xml:space="preserve">, Resistance, Strength Training, </w:t>
+      </w:r>
+      <w:proofErr w:type="spellStart"/>
+      <w:r>
+        <w:rPr>
+          <w:color w:val="auto"/>
+          <w:lang w:val="en-GB"/>
+        </w:rPr>
+        <w:t>Tabata</w:t>
+      </w:r>
+      <w:proofErr w:type="spellEnd"/>
       <w:r>
         <w:rPr>
           <w:color w:val="auto"/>
@@ -2284,7 +2612,55 @@
           <w:color w:val="auto"/>
           <w:lang w:val="en-GB"/>
         </w:rPr>
-        <w:t xml:space="preserve">Tickers must adhere to the following pattern: “yymmdd-xxxxxx”, where “yymmdd” refers to the year, month, and day when the corresponding entity is registered, and “xxxxxx” to a </w:t>
+        <w:t>Tickers must adhere to the following pattern: “</w:t>
+      </w:r>
+      <w:proofErr w:type="spellStart"/>
+      <w:r>
+        <w:rPr>
+          <w:color w:val="auto"/>
+          <w:lang w:val="en-GB"/>
+        </w:rPr>
+        <w:t>yymmdd-xxxxxx</w:t>
+      </w:r>
+      <w:proofErr w:type="spellEnd"/>
+      <w:r>
+        <w:rPr>
+          <w:color w:val="auto"/>
+          <w:lang w:val="en-GB"/>
+        </w:rPr>
+        <w:t>”, where “</w:t>
+      </w:r>
+      <w:proofErr w:type="spellStart"/>
+      <w:r>
+        <w:rPr>
+          <w:color w:val="auto"/>
+          <w:lang w:val="en-GB"/>
+        </w:rPr>
+        <w:t>yymmdd</w:t>
+      </w:r>
+      <w:proofErr w:type="spellEnd"/>
+      <w:r>
+        <w:rPr>
+          <w:color w:val="auto"/>
+          <w:lang w:val="en-GB"/>
+        </w:rPr>
+        <w:t>” refers to the year, month, and day when the corresponding entity is registered, and “</w:t>
+      </w:r>
+      <w:proofErr w:type="spellStart"/>
+      <w:r>
+        <w:rPr>
+          <w:color w:val="auto"/>
+          <w:lang w:val="en-GB"/>
+        </w:rPr>
+        <w:t>xxxxxx</w:t>
+      </w:r>
+      <w:proofErr w:type="spellEnd"/>
+      <w:r>
+        <w:rPr>
+          <w:color w:val="auto"/>
+          <w:lang w:val="en-GB"/>
+        </w:rPr>
+        <w:t xml:space="preserve">” to a </w:t>
       </w:r>
       <w:r>
         <w:rPr>
@@ -2332,7 +2708,39 @@
           <w:color w:val="auto"/>
           <w:lang w:val="en-GB"/>
         </w:rPr>
-        <w:t xml:space="preserve">Email addresses must adhere to any of the following patterns: "identifier@domain", "alias &lt;identifier@domain&gt;"; administrators may have email addresses of the form "identifier@", or "alias &lt;identifier@&gt;". The identifier is an alpha-numeric string, the domain is a sequence of alpha-numeric strings that are separated by dots, and the alias is a sequence of alphanumeric strings that are separated by spaces. </w:t>
+        <w:t>Email addresses must adhere to any of the following patterns: "</w:t>
+      </w:r>
+      <w:proofErr w:type="spellStart"/>
+      <w:r>
+        <w:rPr>
+          <w:color w:val="auto"/>
+          <w:lang w:val="en-GB"/>
+        </w:rPr>
+        <w:t>identifier@domain</w:t>
+      </w:r>
+      <w:proofErr w:type="spellEnd"/>
+      <w:r>
+        <w:rPr>
+          <w:color w:val="auto"/>
+          <w:lang w:val="en-GB"/>
+        </w:rPr>
+        <w:t>", "alias &lt;</w:t>
+      </w:r>
+      <w:proofErr w:type="spellStart"/>
+      <w:r>
+        <w:rPr>
+          <w:color w:val="auto"/>
+          <w:lang w:val="en-GB"/>
+        </w:rPr>
+        <w:t>identifier@domain</w:t>
+      </w:r>
+      <w:proofErr w:type="spellEnd"/>
+      <w:r>
+        <w:rPr>
+          <w:color w:val="auto"/>
+          <w:lang w:val="en-GB"/>
+        </w:rPr>
+        <w:t xml:space="preserve">&gt;"; administrators may have email addresses of the form "identifier@", or "alias &lt;identifier@&gt;". The identifier is an alpha-numeric string, the domain is a sequence of alpha-numeric strings that are separated by dots, and the alias is a sequence of alphanumeric strings that are separated by spaces. </w:t>
       </w:r>
     </w:p>
     <w:p>
@@ -2362,7 +2770,23 @@
         <w:ind w:left="-5"/>
       </w:pPr>
       <w:r>
-        <w:t xml:space="preserve">B-level requirements </w:t>
+        <w:t>B-</w:t>
+      </w:r>
+      <w:proofErr w:type="spellStart"/>
+      <w:r>
+        <w:t>level</w:t>
+      </w:r>
+      <w:proofErr w:type="spellEnd"/>
+      <w:r>
+        <w:t xml:space="preserve"> </w:t>
+      </w:r>
+      <w:proofErr w:type="spellStart"/>
+      <w:r>
+        <w:t>requirements</w:t>
+      </w:r>
+      <w:proofErr w:type="spellEnd"/>
+      <w:r>
+        <w:t xml:space="preserve"> </w:t>
       </w:r>
     </w:p>
     <w:p>
@@ -2370,8 +2794,21 @@
         <w:pStyle w:val="Ttulo2"/>
         <w:ind w:left="-5"/>
       </w:pPr>
-      <w:r>
-        <w:t xml:space="preserve">Information requirements </w:t>
+      <w:proofErr w:type="spellStart"/>
+      <w:r>
+        <w:t>Information</w:t>
+      </w:r>
+      <w:proofErr w:type="spellEnd"/>
+      <w:r>
+        <w:t xml:space="preserve"> </w:t>
+      </w:r>
+      <w:proofErr w:type="spellStart"/>
+      <w:r>
+        <w:t>requirements</w:t>
+      </w:r>
+      <w:proofErr w:type="spellEnd"/>
+      <w:r>
+        <w:t xml:space="preserve"> </w:t>
       </w:r>
     </w:p>
     <w:p>
@@ -2830,8 +3267,21 @@
         <w:pStyle w:val="Ttulo2"/>
         <w:ind w:left="-5"/>
       </w:pPr>
-      <w:r>
-        <w:t xml:space="preserve">Functional requirements </w:t>
+      <w:proofErr w:type="spellStart"/>
+      <w:r>
+        <w:t>Functional</w:t>
+      </w:r>
+      <w:proofErr w:type="spellEnd"/>
+      <w:r>
+        <w:t xml:space="preserve"> </w:t>
+      </w:r>
+      <w:proofErr w:type="spellStart"/>
+      <w:r>
+        <w:t>requirements</w:t>
+      </w:r>
+      <w:proofErr w:type="spellEnd"/>
+      <w:r>
+        <w:t xml:space="preserve"> </w:t>
       </w:r>
     </w:p>
     <w:p>
@@ -2968,7 +3418,23 @@
           <w:color w:val="auto"/>
           <w:lang w:val="en-GB"/>
         </w:rPr>
-        <w:t xml:space="preserve"> created can not be delet</w:t>
+        <w:t xml:space="preserve"> created </w:t>
+      </w:r>
+      <w:proofErr w:type="spellStart"/>
+      <w:r>
+        <w:rPr>
+          <w:color w:val="auto"/>
+          <w:lang w:val="en-GB"/>
+        </w:rPr>
+        <w:t>can not</w:t>
+      </w:r>
+      <w:proofErr w:type="spellEnd"/>
+      <w:r>
+        <w:rPr>
+          <w:color w:val="auto"/>
+          <w:lang w:val="en-GB"/>
+        </w:rPr>
+        <w:t xml:space="preserve"> be delet</w:t>
       </w:r>
       <w:r>
         <w:rPr>
@@ -3029,7 +3495,23 @@
           <w:color w:val="auto"/>
           <w:lang w:val="en-GB"/>
         </w:rPr>
-        <w:t xml:space="preserve">An actor who is authenticated as a </w:t>
+        <w:t xml:space="preserve">An actor who is authenticated as </w:t>
+      </w:r>
+      <w:proofErr w:type="spellStart"/>
+      <w:r>
+        <w:rPr>
+          <w:color w:val="auto"/>
+          <w:lang w:val="en-GB"/>
+        </w:rPr>
+        <w:t>a</w:t>
+      </w:r>
+      <w:proofErr w:type="spellEnd"/>
+      <w:r>
+        <w:rPr>
+          <w:color w:val="auto"/>
+          <w:lang w:val="en-GB"/>
+        </w:rPr>
+        <w:t xml:space="preserve"> </w:t>
       </w:r>
       <w:r>
         <w:rPr>
@@ -3269,12 +3751,21 @@
         </w:rPr>
         <w:t xml:space="preserve">List and display </w:t>
       </w:r>
-      <w:r>
-        <w:rPr>
-          <w:color w:val="auto"/>
-          <w:lang w:val="en-GB"/>
-        </w:rPr>
-        <w:t>ther endorsement that others customer has written about the trainer that he or she has attended his working-outs.</w:t>
+      <w:proofErr w:type="spellStart"/>
+      <w:r>
+        <w:rPr>
+          <w:color w:val="auto"/>
+          <w:lang w:val="en-GB"/>
+        </w:rPr>
+        <w:t>ther</w:t>
+      </w:r>
+      <w:proofErr w:type="spellEnd"/>
+      <w:r>
+        <w:rPr>
+          <w:color w:val="auto"/>
+          <w:lang w:val="en-GB"/>
+        </w:rPr>
+        <w:t xml:space="preserve"> endorsement that others customer has written about the trainer that he or she has attended his working-outs.</w:t>
       </w:r>
       <w:r>
         <w:rPr>
@@ -3355,7 +3846,35 @@
           <w:color w:val="auto"/>
           <w:lang w:val="en-GB"/>
         </w:rPr>
-        <w:t xml:space="preserve">Display a listing of suspicious actors.  An actor is considered suspicious if he or she </w:t>
+        <w:t>Display a listing of</w:t>
+      </w:r>
+      <w:r>
+        <w:rPr>
+          <w:color w:val="auto"/>
+          <w:lang w:val="en-GB"/>
+        </w:rPr>
+        <w:t xml:space="preserve"> actors including</w:t>
+      </w:r>
+      <w:r>
+        <w:rPr>
+          <w:color w:val="auto"/>
+          <w:lang w:val="en-GB"/>
+        </w:rPr>
+        <w:t xml:space="preserve"> suspicious </w:t>
+      </w:r>
+      <w:r>
+        <w:rPr>
+          <w:color w:val="auto"/>
+          <w:lang w:val="en-GB"/>
+        </w:rPr>
+        <w:t>ones</w:t>
+      </w:r>
+      <w:r>
+        <w:rPr>
+          <w:color w:val="auto"/>
+          <w:lang w:val="en-GB"/>
+        </w:rPr>
+        <w:t xml:space="preserve">.  An actor is considered suspicious if he or she </w:t>
       </w:r>
       <w:r>
         <w:rPr>
@@ -3456,7 +3975,16 @@
           <w:color w:val="auto"/>
           <w:lang w:val="en-GB"/>
         </w:rPr>
-        <w:t>endorsements</w:t>
+        <w:t>endorse</w:t>
+      </w:r>
+      <w:bookmarkStart w:id="0" w:name="_GoBack"/>
+      <w:bookmarkEnd w:id="0"/>
+      <w:r>
+        <w:rPr>
+          <w:color w:val="auto"/>
+          <w:lang w:val="en-GB"/>
+        </w:rPr>
+        <w:t>ments</w:t>
       </w:r>
       <w:r>
         <w:rPr>
@@ -3621,7 +4149,23 @@
         <w:ind w:left="-5"/>
       </w:pPr>
       <w:r>
-        <w:t xml:space="preserve">Non-functional requirements </w:t>
+        <w:t>Non-</w:t>
+      </w:r>
+      <w:proofErr w:type="spellStart"/>
+      <w:r>
+        <w:t>functional</w:t>
+      </w:r>
+      <w:proofErr w:type="spellEnd"/>
+      <w:r>
+        <w:t xml:space="preserve"> </w:t>
+      </w:r>
+      <w:proofErr w:type="spellStart"/>
+      <w:r>
+        <w:t>requirements</w:t>
+      </w:r>
+      <w:proofErr w:type="spellEnd"/>
+      <w:r>
+        <w:t xml:space="preserve"> </w:t>
       </w:r>
     </w:p>
     <w:p>
@@ -3641,7 +4185,23 @@
           <w:color w:val="auto"/>
           <w:lang w:val="en-GB"/>
         </w:rPr>
-        <w:t xml:space="preserve">The results of a finder are cached for one hour by default.  The administrator should be able to configure that period at will </w:t>
+        <w:t xml:space="preserve">The results of a finder are cached for one hour by default.  The administrator should be able </w:t>
+      </w:r>
+      <w:proofErr w:type="gramStart"/>
+      <w:r>
+        <w:rPr>
+          <w:color w:val="auto"/>
+          <w:lang w:val="en-GB"/>
+        </w:rPr>
+        <w:t>to</w:t>
+      </w:r>
+      <w:proofErr w:type="gramEnd"/>
+      <w:r>
+        <w:rPr>
+          <w:color w:val="auto"/>
+          <w:lang w:val="en-GB"/>
+        </w:rPr>
+        <w:t xml:space="preserve"> configure that period at will </w:t>
       </w:r>
       <w:r>
         <w:rPr>
@@ -3690,11 +4250,75 @@
         </w:rPr>
         <w:t xml:space="preserve"> adjust the performance of the system.  </w:t>
       </w:r>
-      <w:r>
-        <w:rPr>
-          <w:color w:val="auto"/>
-        </w:rPr>
-        <w:t xml:space="preserve">The absolute maximum is 100 results. </w:t>
+      <w:proofErr w:type="spellStart"/>
+      <w:r>
+        <w:rPr>
+          <w:color w:val="auto"/>
+        </w:rPr>
+        <w:t>The</w:t>
+      </w:r>
+      <w:proofErr w:type="spellEnd"/>
+      <w:r>
+        <w:rPr>
+          <w:color w:val="auto"/>
+        </w:rPr>
+        <w:t xml:space="preserve"> </w:t>
+      </w:r>
+      <w:proofErr w:type="spellStart"/>
+      <w:r>
+        <w:rPr>
+          <w:color w:val="auto"/>
+        </w:rPr>
+        <w:t>absolute</w:t>
+      </w:r>
+      <w:proofErr w:type="spellEnd"/>
+      <w:r>
+        <w:rPr>
+          <w:color w:val="auto"/>
+        </w:rPr>
+        <w:t xml:space="preserve"> </w:t>
+      </w:r>
+      <w:proofErr w:type="spellStart"/>
+      <w:r>
+        <w:rPr>
+          <w:color w:val="auto"/>
+        </w:rPr>
+        <w:t>maximum</w:t>
+      </w:r>
+      <w:proofErr w:type="spellEnd"/>
+      <w:r>
+        <w:rPr>
+          <w:color w:val="auto"/>
+        </w:rPr>
+        <w:t xml:space="preserve"> </w:t>
+      </w:r>
+      <w:proofErr w:type="spellStart"/>
+      <w:r>
+        <w:rPr>
+          <w:color w:val="auto"/>
+        </w:rPr>
+        <w:t>is</w:t>
+      </w:r>
+      <w:proofErr w:type="spellEnd"/>
+      <w:r>
+        <w:rPr>
+          <w:color w:val="auto"/>
+        </w:rPr>
+        <w:t xml:space="preserve"> 100 </w:t>
+      </w:r>
+      <w:proofErr w:type="spellStart"/>
+      <w:r>
+        <w:rPr>
+          <w:color w:val="auto"/>
+        </w:rPr>
+        <w:t>results</w:t>
+      </w:r>
+      <w:proofErr w:type="spellEnd"/>
+      <w:r>
+        <w:rPr>
+          <w:color w:val="auto"/>
+        </w:rPr>
+        <w:t xml:space="preserve">. </w:t>
       </w:r>
     </w:p>
     <w:p>
@@ -3746,8 +4370,6 @@
         </w:rPr>
         <w:t xml:space="preserve"> and a customer</w:t>
       </w:r>
-      <w:bookmarkStart w:id="0" w:name="_GoBack"/>
-      <w:bookmarkEnd w:id="0"/>
       <w:r>
         <w:rPr>
           <w:color w:val="auto"/>
@@ -3762,7 +4384,23 @@
         <w:ind w:left="-5"/>
       </w:pPr>
       <w:r>
-        <w:t xml:space="preserve">A-level requirements </w:t>
+        <w:t>A-</w:t>
+      </w:r>
+      <w:proofErr w:type="spellStart"/>
+      <w:r>
+        <w:t>level</w:t>
+      </w:r>
+      <w:proofErr w:type="spellEnd"/>
+      <w:r>
+        <w:t xml:space="preserve"> </w:t>
+      </w:r>
+      <w:proofErr w:type="spellStart"/>
+      <w:r>
+        <w:t>requirements</w:t>
+      </w:r>
+      <w:proofErr w:type="spellEnd"/>
+      <w:r>
+        <w:t xml:space="preserve"> </w:t>
       </w:r>
     </w:p>
     <w:p>
@@ -3770,8 +4408,21 @@
         <w:pStyle w:val="Ttulo2"/>
         <w:ind w:left="-5"/>
       </w:pPr>
-      <w:r>
-        <w:t xml:space="preserve">Information requirements </w:t>
+      <w:proofErr w:type="spellStart"/>
+      <w:r>
+        <w:t>Information</w:t>
+      </w:r>
+      <w:proofErr w:type="spellEnd"/>
+      <w:r>
+        <w:t xml:space="preserve"> </w:t>
+      </w:r>
+      <w:proofErr w:type="spellStart"/>
+      <w:r>
+        <w:t>requirements</w:t>
+      </w:r>
+      <w:proofErr w:type="spellEnd"/>
+      <w:r>
+        <w:t xml:space="preserve"> </w:t>
       </w:r>
     </w:p>
     <w:p>
@@ -3818,14 +4469,48 @@
           <w:color w:val="auto"/>
           <w:lang w:val="en-GB"/>
         </w:rPr>
-        <w:t xml:space="preserve">Every nutritionnist can </w:t>
-      </w:r>
-      <w:r>
-        <w:rPr>
-          <w:color w:val="auto"/>
-          <w:lang w:val="en-GB"/>
-        </w:rPr>
-        <w:t xml:space="preserve">write a </w:t>
+        <w:t xml:space="preserve">Every </w:t>
+      </w:r>
+      <w:proofErr w:type="spellStart"/>
+      <w:r>
+        <w:rPr>
+          <w:color w:val="auto"/>
+          <w:lang w:val="en-GB"/>
+        </w:rPr>
+        <w:t>nutritionnist</w:t>
+      </w:r>
+      <w:proofErr w:type="spellEnd"/>
+      <w:r>
+        <w:rPr>
+          <w:color w:val="auto"/>
+          <w:lang w:val="en-GB"/>
+        </w:rPr>
+        <w:t xml:space="preserve"> can </w:t>
+      </w:r>
+      <w:r>
+        <w:rPr>
+          <w:color w:val="auto"/>
+          <w:lang w:val="en-GB"/>
+        </w:rPr>
+        <w:t xml:space="preserve">write </w:t>
+      </w:r>
+      <w:proofErr w:type="spellStart"/>
+      <w:proofErr w:type="gramStart"/>
+      <w:r>
+        <w:rPr>
+          <w:color w:val="auto"/>
+          <w:lang w:val="en-GB"/>
+        </w:rPr>
+        <w:t>a</w:t>
+      </w:r>
+      <w:proofErr w:type="spellEnd"/>
+      <w:proofErr w:type="gramEnd"/>
+      <w:r>
+        <w:rPr>
+          <w:color w:val="auto"/>
+          <w:lang w:val="en-GB"/>
+        </w:rPr>
+        <w:t xml:space="preserve"> </w:t>
       </w:r>
       <w:r>
         <w:rPr>
@@ -3964,8 +4649,21 @@
         <w:pStyle w:val="Ttulo2"/>
         <w:ind w:left="-5"/>
       </w:pPr>
-      <w:r>
-        <w:t xml:space="preserve">Functional requirements </w:t>
+      <w:proofErr w:type="spellStart"/>
+      <w:r>
+        <w:t>Functional</w:t>
+      </w:r>
+      <w:proofErr w:type="spellEnd"/>
+      <w:r>
+        <w:t xml:space="preserve"> </w:t>
+      </w:r>
+      <w:proofErr w:type="spellStart"/>
+      <w:r>
+        <w:t>requirements</w:t>
+      </w:r>
+      <w:proofErr w:type="spellEnd"/>
+      <w:r>
+        <w:t xml:space="preserve"> </w:t>
       </w:r>
     </w:p>
     <w:p>
@@ -4625,7 +5323,23 @@
       </w:pPr>
       <w:r>
         <w:lastRenderedPageBreak/>
-        <w:t xml:space="preserve">Non-functional requirements </w:t>
+        <w:t>Non-</w:t>
+      </w:r>
+      <w:proofErr w:type="spellStart"/>
+      <w:r>
+        <w:t>functional</w:t>
+      </w:r>
+      <w:proofErr w:type="spellEnd"/>
+      <w:r>
+        <w:t xml:space="preserve"> </w:t>
+      </w:r>
+      <w:proofErr w:type="spellStart"/>
+      <w:r>
+        <w:t>requirements</w:t>
+      </w:r>
+      <w:proofErr w:type="spellEnd"/>
+      <w:r>
+        <w:t xml:space="preserve"> </w:t>
       </w:r>
     </w:p>
     <w:p>
@@ -4644,7 +5358,23 @@
           <w:color w:val="auto"/>
           <w:lang w:val="en-GB"/>
         </w:rPr>
-        <w:t xml:space="preserve">A customer is considerer premium if </w:t>
+        <w:t xml:space="preserve">A customer is </w:t>
+      </w:r>
+      <w:proofErr w:type="spellStart"/>
+      <w:r>
+        <w:rPr>
+          <w:color w:val="auto"/>
+          <w:lang w:val="en-GB"/>
+        </w:rPr>
+        <w:t>considerer</w:t>
+      </w:r>
+      <w:proofErr w:type="spellEnd"/>
+      <w:r>
+        <w:rPr>
+          <w:color w:val="auto"/>
+          <w:lang w:val="en-GB"/>
+        </w:rPr>
+        <w:t xml:space="preserve"> premium if </w:t>
       </w:r>
       <w:r>
         <w:rPr>
@@ -4674,23 +5404,67 @@
         </w:rPr>
         <w:t xml:space="preserve"> </w:t>
       </w:r>
-      <w:r>
-        <w:rPr>
-          <w:color w:val="auto"/>
-        </w:rPr>
-        <w:t xml:space="preserve">By </w:t>
-      </w:r>
-      <w:r>
-        <w:rPr>
-          <w:color w:val="auto"/>
-        </w:rPr>
-        <w:t>default that</w:t>
-      </w:r>
-      <w:r>
-        <w:rPr>
-          <w:color w:val="auto"/>
-        </w:rPr>
-        <w:t xml:space="preserve"> amount will be 200u.m.</w:t>
+      <w:proofErr w:type="spellStart"/>
+      <w:r>
+        <w:rPr>
+          <w:color w:val="auto"/>
+        </w:rPr>
+        <w:t>By</w:t>
+      </w:r>
+      <w:proofErr w:type="spellEnd"/>
+      <w:r>
+        <w:rPr>
+          <w:color w:val="auto"/>
+        </w:rPr>
+        <w:t xml:space="preserve"> </w:t>
+      </w:r>
+      <w:r>
+        <w:rPr>
+          <w:color w:val="auto"/>
+        </w:rPr>
+        <w:t xml:space="preserve">default </w:t>
+      </w:r>
+      <w:proofErr w:type="spellStart"/>
+      <w:r>
+        <w:rPr>
+          <w:color w:val="auto"/>
+        </w:rPr>
+        <w:t>that</w:t>
+      </w:r>
+      <w:proofErr w:type="spellEnd"/>
+      <w:r>
+        <w:rPr>
+          <w:color w:val="auto"/>
+        </w:rPr>
+        <w:t xml:space="preserve"> </w:t>
+      </w:r>
+      <w:proofErr w:type="spellStart"/>
+      <w:r>
+        <w:rPr>
+          <w:color w:val="auto"/>
+        </w:rPr>
+        <w:t>amount</w:t>
+      </w:r>
+      <w:proofErr w:type="spellEnd"/>
+      <w:r>
+        <w:rPr>
+          <w:color w:val="auto"/>
+        </w:rPr>
+        <w:t xml:space="preserve"> </w:t>
+      </w:r>
+      <w:proofErr w:type="spellStart"/>
+      <w:r>
+        <w:rPr>
+          <w:color w:val="auto"/>
+        </w:rPr>
+        <w:t>will</w:t>
+      </w:r>
+      <w:proofErr w:type="spellEnd"/>
+      <w:r>
+        <w:rPr>
+          <w:color w:val="auto"/>
+        </w:rPr>
+        <w:t xml:space="preserve"> be 200u.m.</w:t>
       </w:r>
     </w:p>
     <w:p>
@@ -4781,7 +5555,23 @@
           <w:color w:val="auto"/>
           <w:lang w:val="en-GB"/>
         </w:rPr>
-        <w:t xml:space="preserve"> and a nutritionist writes a </w:t>
+        <w:t xml:space="preserve"> and a nutritionist writes </w:t>
+      </w:r>
+      <w:proofErr w:type="gramStart"/>
+      <w:r>
+        <w:rPr>
+          <w:color w:val="auto"/>
+          <w:lang w:val="en-GB"/>
+        </w:rPr>
+        <w:t>a</w:t>
+      </w:r>
+      <w:proofErr w:type="gramEnd"/>
+      <w:r>
+        <w:rPr>
+          <w:color w:val="auto"/>
+          <w:lang w:val="en-GB"/>
+        </w:rPr>
+        <w:t xml:space="preserve"> </w:t>
       </w:r>
       <w:r>
         <w:rPr>
@@ -4880,7 +5670,7 @@
       <w:rPr>
         <w:noProof/>
       </w:rPr>
-      <w:t>4</w:t>
+      <w:t>6</w:t>
     </w:r>
     <w:r>
       <w:fldChar w:fldCharType="end"/>
@@ -4936,7 +5726,7 @@
       <w:rPr>
         <w:noProof/>
       </w:rPr>
-      <w:t>7</w:t>
+      <w:t>5</w:t>
     </w:r>
     <w:r>
       <w:fldChar w:fldCharType="end"/>
@@ -8934,7 +9724,7 @@
 </file>
 
 <file path=customXml/itemProps1.xml><?xml version="1.0" encoding="utf-8"?>
-<ds:datastoreItem xmlns:ds="http://schemas.openxmlformats.org/officeDocument/2006/customXml" ds:itemID="{B50D7F2B-5287-44FE-9F33-1C5AC9DC1D44}">
+<ds:datastoreItem xmlns:ds="http://schemas.openxmlformats.org/officeDocument/2006/customXml" ds:itemID="{B1077755-70A1-40BC-AFCE-BCFAA5AA1A4D}">
   <ds:schemaRefs>
     <ds:schemaRef ds:uri="http://schemas.openxmlformats.org/officeDocument/2006/bibliography"/>
   </ds:schemaRefs>

</xml_diff>